<commit_message>
Melt calcs to ext script. Add % coverage of algae.
</commit_message>
<xml_diff>
--- a/Assets/TechnicalBackground.docx
+++ b/Assets/TechnicalBackground.docx
@@ -231,8 +231,8 @@
         </w:tblCellMar>
       </w:tblPr>
       <w:tblGrid>
-        <w:gridCol w:w="1016"/>
-        <w:gridCol w:w="6072"/>
+        <w:gridCol w:w="1015"/>
+        <w:gridCol w:w="6073"/>
         <w:gridCol w:w="1582"/>
         <w:gridCol w:w="967"/>
       </w:tblGrid>
@@ -240,7 +240,7 @@
         <w:trPr/>
         <w:tc>
           <w:tcPr>
-            <w:tcW w:w="1016" w:type="dxa"/>
+            <w:tcW w:w="1015" w:type="dxa"/>
             <w:tcBorders>
               <w:top w:val="single" w:sz="6" w:space="0" w:color="000000"/>
               <w:bottom w:val="single" w:sz="6" w:space="0" w:color="000000"/>
@@ -289,7 +289,7 @@
         </w:tc>
         <w:tc>
           <w:tcPr>
-            <w:tcW w:w="6072" w:type="dxa"/>
+            <w:tcW w:w="6073" w:type="dxa"/>
             <w:tcBorders>
               <w:top w:val="single" w:sz="6" w:space="0" w:color="000000"/>
               <w:bottom w:val="single" w:sz="6" w:space="0" w:color="000000"/>
@@ -439,7 +439,7 @@
         <w:trPr/>
         <w:tc>
           <w:tcPr>
-            <w:tcW w:w="1016" w:type="dxa"/>
+            <w:tcW w:w="1015" w:type="dxa"/>
             <w:tcBorders/>
           </w:tcPr>
           <w:p>
@@ -485,7 +485,7 @@
         </w:tc>
         <w:tc>
           <w:tcPr>
-            <w:tcW w:w="6072" w:type="dxa"/>
+            <w:tcW w:w="6073" w:type="dxa"/>
             <w:tcBorders/>
           </w:tcPr>
           <w:p>
@@ -626,7 +626,7 @@
         <w:trPr/>
         <w:tc>
           <w:tcPr>
-            <w:tcW w:w="1016" w:type="dxa"/>
+            <w:tcW w:w="1015" w:type="dxa"/>
             <w:tcBorders/>
           </w:tcPr>
           <w:p>
@@ -672,7 +672,7 @@
         </w:tc>
         <w:tc>
           <w:tcPr>
-            <w:tcW w:w="6072" w:type="dxa"/>
+            <w:tcW w:w="6073" w:type="dxa"/>
             <w:tcBorders/>
           </w:tcPr>
           <w:p>
@@ -813,7 +813,7 @@
         <w:trPr/>
         <w:tc>
           <w:tcPr>
-            <w:tcW w:w="1016" w:type="dxa"/>
+            <w:tcW w:w="1015" w:type="dxa"/>
             <w:tcBorders/>
           </w:tcPr>
           <w:p>
@@ -859,7 +859,7 @@
         </w:tc>
         <w:tc>
           <w:tcPr>
-            <w:tcW w:w="6072" w:type="dxa"/>
+            <w:tcW w:w="6073" w:type="dxa"/>
             <w:tcBorders/>
           </w:tcPr>
           <w:p>
@@ -1000,7 +1000,7 @@
         <w:trPr/>
         <w:tc>
           <w:tcPr>
-            <w:tcW w:w="1016" w:type="dxa"/>
+            <w:tcW w:w="1015" w:type="dxa"/>
             <w:tcBorders/>
           </w:tcPr>
           <w:p>
@@ -1046,7 +1046,7 @@
         </w:tc>
         <w:tc>
           <w:tcPr>
-            <w:tcW w:w="6072" w:type="dxa"/>
+            <w:tcW w:w="6073" w:type="dxa"/>
             <w:tcBorders/>
           </w:tcPr>
           <w:p>
@@ -1187,7 +1187,7 @@
         <w:trPr/>
         <w:tc>
           <w:tcPr>
-            <w:tcW w:w="1016" w:type="dxa"/>
+            <w:tcW w:w="1015" w:type="dxa"/>
             <w:tcBorders/>
           </w:tcPr>
           <w:p>
@@ -1233,7 +1233,7 @@
         </w:tc>
         <w:tc>
           <w:tcPr>
-            <w:tcW w:w="6072" w:type="dxa"/>
+            <w:tcW w:w="6073" w:type="dxa"/>
             <w:tcBorders/>
           </w:tcPr>
           <w:p>
@@ -1374,7 +1374,7 @@
         <w:trPr/>
         <w:tc>
           <w:tcPr>
-            <w:tcW w:w="1016" w:type="dxa"/>
+            <w:tcW w:w="1015" w:type="dxa"/>
             <w:tcBorders/>
           </w:tcPr>
           <w:p>
@@ -1420,7 +1420,7 @@
         </w:tc>
         <w:tc>
           <w:tcPr>
-            <w:tcW w:w="6072" w:type="dxa"/>
+            <w:tcW w:w="6073" w:type="dxa"/>
             <w:tcBorders/>
           </w:tcPr>
           <w:p>
@@ -1561,7 +1561,7 @@
         <w:trPr/>
         <w:tc>
           <w:tcPr>
-            <w:tcW w:w="1016" w:type="dxa"/>
+            <w:tcW w:w="1015" w:type="dxa"/>
             <w:tcBorders/>
           </w:tcPr>
           <w:p>
@@ -1610,7 +1610,7 @@
         </w:tc>
         <w:tc>
           <w:tcPr>
-            <w:tcW w:w="6072" w:type="dxa"/>
+            <w:tcW w:w="6073" w:type="dxa"/>
             <w:tcBorders/>
           </w:tcPr>
           <w:p>
@@ -1751,7 +1751,7 @@
         <w:trPr/>
         <w:tc>
           <w:tcPr>
-            <w:tcW w:w="1016" w:type="dxa"/>
+            <w:tcW w:w="1015" w:type="dxa"/>
             <w:tcBorders/>
           </w:tcPr>
           <w:p>
@@ -1800,7 +1800,7 @@
         </w:tc>
         <w:tc>
           <w:tcPr>
-            <w:tcW w:w="6072" w:type="dxa"/>
+            <w:tcW w:w="6073" w:type="dxa"/>
             <w:tcBorders/>
           </w:tcPr>
           <w:p>
@@ -1961,7 +1961,7 @@
         <w:trPr/>
         <w:tc>
           <w:tcPr>
-            <w:tcW w:w="1016" w:type="dxa"/>
+            <w:tcW w:w="1015" w:type="dxa"/>
             <w:tcBorders/>
           </w:tcPr>
           <w:p>
@@ -2010,7 +2010,7 @@
         </w:tc>
         <w:tc>
           <w:tcPr>
-            <w:tcW w:w="6072" w:type="dxa"/>
+            <w:tcW w:w="6073" w:type="dxa"/>
             <w:tcBorders/>
           </w:tcPr>
           <w:p>
@@ -2151,7 +2151,7 @@
         <w:trPr/>
         <w:tc>
           <w:tcPr>
-            <w:tcW w:w="1016" w:type="dxa"/>
+            <w:tcW w:w="1015" w:type="dxa"/>
             <w:tcBorders/>
           </w:tcPr>
           <w:p>
@@ -2203,7 +2203,7 @@
         </w:tc>
         <w:tc>
           <w:tcPr>
-            <w:tcW w:w="6072" w:type="dxa"/>
+            <w:tcW w:w="6073" w:type="dxa"/>
             <w:tcBorders/>
           </w:tcPr>
           <w:p>
@@ -2364,7 +2364,7 @@
         <w:trPr/>
         <w:tc>
           <w:tcPr>
-            <w:tcW w:w="1016" w:type="dxa"/>
+            <w:tcW w:w="1015" w:type="dxa"/>
             <w:tcBorders/>
           </w:tcPr>
           <w:p>
@@ -2416,7 +2416,7 @@
         </w:tc>
         <w:tc>
           <w:tcPr>
-            <w:tcW w:w="6072" w:type="dxa"/>
+            <w:tcW w:w="6073" w:type="dxa"/>
             <w:tcBorders/>
           </w:tcPr>
           <w:p>
@@ -2577,7 +2577,7 @@
         <w:trPr/>
         <w:tc>
           <w:tcPr>
-            <w:tcW w:w="1016" w:type="dxa"/>
+            <w:tcW w:w="1015" w:type="dxa"/>
             <w:tcBorders/>
           </w:tcPr>
           <w:p>
@@ -2623,7 +2623,7 @@
         </w:tc>
         <w:tc>
           <w:tcPr>
-            <w:tcW w:w="6072" w:type="dxa"/>
+            <w:tcW w:w="6073" w:type="dxa"/>
             <w:tcBorders/>
           </w:tcPr>
           <w:p>
@@ -2764,7 +2764,7 @@
         <w:trPr/>
         <w:tc>
           <w:tcPr>
-            <w:tcW w:w="1016" w:type="dxa"/>
+            <w:tcW w:w="1015" w:type="dxa"/>
             <w:tcBorders/>
           </w:tcPr>
           <w:p>
@@ -2813,7 +2813,7 @@
         </w:tc>
         <w:tc>
           <w:tcPr>
-            <w:tcW w:w="6072" w:type="dxa"/>
+            <w:tcW w:w="6073" w:type="dxa"/>
             <w:tcBorders/>
           </w:tcPr>
           <w:p>
@@ -2954,7 +2954,7 @@
         <w:trPr/>
         <w:tc>
           <w:tcPr>
-            <w:tcW w:w="1016" w:type="dxa"/>
+            <w:tcW w:w="1015" w:type="dxa"/>
             <w:tcBorders/>
           </w:tcPr>
           <w:p>
@@ -3003,7 +3003,7 @@
         </w:tc>
         <w:tc>
           <w:tcPr>
-            <w:tcW w:w="6072" w:type="dxa"/>
+            <w:tcW w:w="6073" w:type="dxa"/>
             <w:tcBorders/>
           </w:tcPr>
           <w:p>
@@ -3144,7 +3144,7 @@
         <w:trPr/>
         <w:tc>
           <w:tcPr>
-            <w:tcW w:w="1016" w:type="dxa"/>
+            <w:tcW w:w="1015" w:type="dxa"/>
             <w:tcBorders/>
           </w:tcPr>
           <w:p>
@@ -3193,7 +3193,7 @@
         </w:tc>
         <w:tc>
           <w:tcPr>
-            <w:tcW w:w="6072" w:type="dxa"/>
+            <w:tcW w:w="6073" w:type="dxa"/>
             <w:tcBorders/>
           </w:tcPr>
           <w:p>
@@ -3354,7 +3354,7 @@
         <w:trPr/>
         <w:tc>
           <w:tcPr>
-            <w:tcW w:w="1016" w:type="dxa"/>
+            <w:tcW w:w="1015" w:type="dxa"/>
             <w:tcBorders/>
           </w:tcPr>
           <w:p>
@@ -3403,7 +3403,7 @@
         </w:tc>
         <w:tc>
           <w:tcPr>
-            <w:tcW w:w="6072" w:type="dxa"/>
+            <w:tcW w:w="6073" w:type="dxa"/>
             <w:tcBorders/>
           </w:tcPr>
           <w:p>
@@ -3564,7 +3564,7 @@
         <w:trPr/>
         <w:tc>
           <w:tcPr>
-            <w:tcW w:w="1016" w:type="dxa"/>
+            <w:tcW w:w="1015" w:type="dxa"/>
             <w:tcBorders/>
           </w:tcPr>
           <w:p>
@@ -3613,7 +3613,7 @@
         </w:tc>
         <w:tc>
           <w:tcPr>
-            <w:tcW w:w="6072" w:type="dxa"/>
+            <w:tcW w:w="6073" w:type="dxa"/>
             <w:tcBorders/>
           </w:tcPr>
           <w:p>
@@ -3754,7 +3754,7 @@
         <w:trPr/>
         <w:tc>
           <w:tcPr>
-            <w:tcW w:w="1016" w:type="dxa"/>
+            <w:tcW w:w="1015" w:type="dxa"/>
             <w:tcBorders/>
           </w:tcPr>
           <w:p>
@@ -3803,7 +3803,7 @@
         </w:tc>
         <w:tc>
           <w:tcPr>
-            <w:tcW w:w="6072" w:type="dxa"/>
+            <w:tcW w:w="6073" w:type="dxa"/>
             <w:tcBorders/>
           </w:tcPr>
           <w:p>
@@ -3944,7 +3944,7 @@
         <w:trPr/>
         <w:tc>
           <w:tcPr>
-            <w:tcW w:w="1016" w:type="dxa"/>
+            <w:tcW w:w="1015" w:type="dxa"/>
             <w:tcBorders/>
           </w:tcPr>
           <w:p>
@@ -3993,7 +3993,7 @@
         </w:tc>
         <w:tc>
           <w:tcPr>
-            <w:tcW w:w="6072" w:type="dxa"/>
+            <w:tcW w:w="6073" w:type="dxa"/>
             <w:tcBorders/>
           </w:tcPr>
           <w:p>
@@ -4154,7 +4154,7 @@
         <w:trPr/>
         <w:tc>
           <w:tcPr>
-            <w:tcW w:w="1016" w:type="dxa"/>
+            <w:tcW w:w="1015" w:type="dxa"/>
             <w:tcBorders/>
           </w:tcPr>
           <w:p>
@@ -4203,7 +4203,7 @@
         </w:tc>
         <w:tc>
           <w:tcPr>
-            <w:tcW w:w="6072" w:type="dxa"/>
+            <w:tcW w:w="6073" w:type="dxa"/>
             <w:tcBorders/>
           </w:tcPr>
           <w:p>
@@ -4344,7 +4344,7 @@
         <w:trPr/>
         <w:tc>
           <w:tcPr>
-            <w:tcW w:w="1016" w:type="dxa"/>
+            <w:tcW w:w="1015" w:type="dxa"/>
             <w:tcBorders>
               <w:bottom w:val="single" w:sz="6" w:space="0" w:color="000000"/>
             </w:tcBorders>
@@ -4395,7 +4395,7 @@
         </w:tc>
         <w:tc>
           <w:tcPr>
-            <w:tcW w:w="6072" w:type="dxa"/>
+            <w:tcW w:w="6073" w:type="dxa"/>
             <w:tcBorders>
               <w:bottom w:val="single" w:sz="6" w:space="0" w:color="000000"/>
             </w:tcBorders>
@@ -8873,24 +8873,6 @@
         <w:bidi w:val="0"/>
         <w:jc w:val="left"/>
         <w:rPr>
-          <w:b w:val="false"/>
-          <w:b w:val="false"/>
-          <w:bCs w:val="false"/>
-        </w:rPr>
-      </w:pPr>
-      <w:r>
-        <w:rPr>
-          <w:b w:val="false"/>
-          <w:bCs w:val="false"/>
-        </w:rPr>
-      </w:r>
-    </w:p>
-    <w:p>
-      <w:pPr>
-        <w:pStyle w:val="Normal"/>
-        <w:bidi w:val="0"/>
-        <w:jc w:val="left"/>
-        <w:rPr>
           <w:rFonts w:eastAsia="Noto Serif CJK SC" w:cs="Lohit Devanagari"/>
           <w:b w:val="false"/>
           <w:b w:val="false"/>
@@ -10464,60 +10446,6 @@
         <w:bidi w:val="0"/>
         <w:jc w:val="left"/>
         <w:rPr>
-          <w:b w:val="false"/>
-          <w:b w:val="false"/>
-          <w:bCs w:val="false"/>
-        </w:rPr>
-      </w:pPr>
-      <w:r>
-        <w:rPr>
-          <w:b w:val="false"/>
-          <w:bCs w:val="false"/>
-        </w:rPr>
-      </w:r>
-    </w:p>
-    <w:p>
-      <w:pPr>
-        <w:pStyle w:val="Normal"/>
-        <w:bidi w:val="0"/>
-        <w:jc w:val="left"/>
-        <w:rPr>
-          <w:b w:val="false"/>
-          <w:b w:val="false"/>
-          <w:bCs w:val="false"/>
-        </w:rPr>
-      </w:pPr>
-      <w:r>
-        <w:rPr>
-          <w:b w:val="false"/>
-          <w:bCs w:val="false"/>
-        </w:rPr>
-      </w:r>
-    </w:p>
-    <w:p>
-      <w:pPr>
-        <w:pStyle w:val="Normal"/>
-        <w:bidi w:val="0"/>
-        <w:jc w:val="left"/>
-        <w:rPr>
-          <w:b w:val="false"/>
-          <w:b w:val="false"/>
-          <w:bCs w:val="false"/>
-        </w:rPr>
-      </w:pPr>
-      <w:r>
-        <w:rPr>
-          <w:b w:val="false"/>
-          <w:bCs w:val="false"/>
-        </w:rPr>
-      </w:r>
-    </w:p>
-    <w:p>
-      <w:pPr>
-        <w:pStyle w:val="Normal"/>
-        <w:bidi w:val="0"/>
-        <w:jc w:val="left"/>
-        <w:rPr>
           <w:b/>
           <w:b/>
           <w:bCs/>
@@ -10528,7 +10456,7 @@
           <w:b/>
           <w:bCs/>
         </w:rPr>
-        <w:t>Potential mechanism for melt feeding back to porosity and albedo:</w:t>
+        <w:t>Albedo-melt-porosity feedback</w:t>
       </w:r>
     </w:p>
     <w:p>
@@ -10594,7 +10522,44 @@
           <w:b w:val="false"/>
           <w:bCs w:val="false"/>
         </w:rPr>
-        <w:t xml:space="preserve">We know the volume of an individual cell – it is dx*dy*dz. We also know the porosity. The volume of each cell occupied by ice is equal to cell volume * porosity, and the volume of each cell occupied by air (or water if saturated) is equal to cell volume * 1-porosity. Applying Dadic et al.’s equation enables us to calculate specific surface area and density from the porosity. These can be used to set the initial conditions for a radiative transfer model, given some additional information regarding the illumination conditions. This will provide the albedo of each cell. The albedo can then be used to drive an energy balance model, given prescribed values for several meteorological variables and elevation data as already prescribed. Incoming irradiance can be obtained by running an atmospheric radiative transfer model (SBDART) for a given location and time. The energy balance model then returns the melt in each cell in mm water equivalent per unit time. This is partitioned into a turbulent component and a radiative component. The radiative component causes erosion of ice grains beneath the ice surface. Therefore, the melt generated radiatively gives a value in mm w.e. that can be subtracted from the proportion of the cell occupied by ice, </w:t>
+        <w:t xml:space="preserve">We know the volume of an individual cell – it is dx*dy*dz. We also know the porosity. The volume of each cell occupied by ice is equal to cell volume * porosity, and the volume of each cell occupied by air (or water if saturated) is equal to cell volume * 1-porosity. Applying Dadic et al.’s equation enables us to calculate specific surface area and density from the porosity. These can be used to set the initial conditions for a radiative transfer model, given some additional information regarding the illumination conditions. This will provide the albedo of each cell. The albedo can then be used to drive an energy balance model, given prescribed values for several meteorological variables and elevation data as already prescribed. Incoming irradiance can be obtained by running an atmospheric radiative transfer model (SBDART) for a given location and time. </w:t>
+      </w:r>
+      <w:r>
+        <w:rPr>
+          <w:b w:val="false"/>
+          <w:bCs w:val="false"/>
+        </w:rPr>
+        <w:t>The albedo is grabbed from a lookup table. The user can define the proportional coverage of five algal concentrations between 0 – 100000 ppb. The program randomly distributes the appropriate proportions of each algal concentration across the model grid then uses the algal concentration to select a separate LUT where the albedo per unit grain size and density has been calculated with the specific algal concentration in the upper ice layer. By grabbing albedo values from the right LUT at the indexs corresponding to the calculated grain size and density, a 2d array of broadband albedo values is generated which can then be fed to the energy balance model.</w:t>
+      </w:r>
+    </w:p>
+    <w:p>
+      <w:pPr>
+        <w:pStyle w:val="Normal"/>
+        <w:bidi w:val="0"/>
+        <w:jc w:val="left"/>
+        <w:rPr>
+          <w:b w:val="false"/>
+          <w:b w:val="false"/>
+          <w:bCs w:val="false"/>
+        </w:rPr>
+      </w:pPr>
+      <w:r>
+        <w:rPr/>
+      </w:r>
+    </w:p>
+    <w:p>
+      <w:pPr>
+        <w:pStyle w:val="Normal"/>
+        <w:bidi w:val="0"/>
+        <w:jc w:val="left"/>
+        <w:rPr/>
+      </w:pPr>
+      <w:r>
+        <w:rPr>
+          <w:b w:val="false"/>
+          <w:bCs w:val="false"/>
+        </w:rPr>
+        <w:t xml:space="preserve">The energy balance model then returns the melt in each cell in mm water equivalent per unit time. This is partitioned into a turbulent component and a radiative component. The radiative component causes erosion of ice grains beneath the ice surface. Therefore, the melt generated radiatively gives a value in mm w.e. that can be subtracted from the proportion of the cell occupied by ice, </w:t>
       </w:r>
       <w:r>
         <w:rPr>
@@ -10629,7 +10594,10 @@
         </w:rPr>
       </w:pPr>
       <w:r>
-        <w:rPr/>
+        <w:rPr>
+          <w:b w:val="false"/>
+          <w:bCs w:val="false"/>
+        </w:rPr>
       </w:r>
     </w:p>
     <w:p>
@@ -10980,15 +10948,16 @@
           <w:b w:val="false"/>
           <w:bCs w:val="false"/>
         </w:rPr>
-        <w:t>at 0</w:t>
+        <w:t>at 0°C), n is the porosity of the medium, β</w:t>
       </w:r>
       <w:r>
         <w:rPr>
           <w:rFonts w:eastAsia="Noto Serif CJK SC" w:cs="Lohit Devanagari"/>
           <w:b w:val="false"/>
           <w:bCs w:val="false"/>
-        </w:rPr>
-        <w:t>°</w:t>
+          <w:vertAlign w:val="subscript"/>
+        </w:rPr>
+        <w:t>p</w:t>
       </w:r>
       <w:r>
         <w:rPr>
@@ -10996,24 +10965,33 @@
           <w:b w:val="false"/>
           <w:bCs w:val="false"/>
         </w:rPr>
-        <w:t xml:space="preserve">C), n is the porosity of the medium, </w:t>
+        <w:t xml:space="preserve"> is the compressibility of the aquifer skeleton (set to 1 x 10</w:t>
       </w:r>
       <w:r>
         <w:rPr>
           <w:rFonts w:eastAsia="Noto Serif CJK SC" w:cs="Lohit Devanagari"/>
           <w:b w:val="false"/>
           <w:bCs w:val="false"/>
-        </w:rPr>
-        <w:t>β</w:t>
+          <w:vertAlign w:val="superscript"/>
+        </w:rPr>
+        <w:t>-9</w:t>
       </w:r>
       <w:r>
         <w:rPr>
           <w:rFonts w:eastAsia="Noto Serif CJK SC" w:cs="Lohit Devanagari"/>
           <w:b w:val="false"/>
           <w:bCs w:val="false"/>
+        </w:rPr>
+        <w:t>) and β</w:t>
+      </w:r>
+      <w:r>
+        <w:rPr>
+          <w:rFonts w:eastAsia="Noto Serif CJK SC" w:cs="Lohit Devanagari"/>
+          <w:b w:val="false"/>
+          <w:bCs w:val="false"/>
           <w:vertAlign w:val="subscript"/>
         </w:rPr>
-        <w:t>p</w:t>
+        <w:t>w</w:t>
       </w:r>
       <w:r>
         <w:rPr>
@@ -11021,7 +10999,7 @@
           <w:b w:val="false"/>
           <w:bCs w:val="false"/>
         </w:rPr>
-        <w:t xml:space="preserve"> is the compressibility of the aquifer skeleton (set to 1 x 10</w:t>
+        <w:t xml:space="preserve"> is the compressibility of water (set to 4.6 x 10</w:t>
       </w:r>
       <w:r>
         <w:rPr>
@@ -11030,7 +11008,7 @@
           <w:bCs w:val="false"/>
           <w:vertAlign w:val="superscript"/>
         </w:rPr>
-        <w:t>-9</w:t>
+        <w:t>-10</w:t>
       </w:r>
       <w:r>
         <w:rPr>
@@ -11038,16 +11016,16 @@
           <w:b w:val="false"/>
           <w:bCs w:val="false"/>
         </w:rPr>
-        <w:t>) and β</w:t>
+        <w:t xml:space="preserve"> m</w:t>
       </w:r>
       <w:r>
         <w:rPr>
           <w:rFonts w:eastAsia="Noto Serif CJK SC" w:cs="Lohit Devanagari"/>
           <w:b w:val="false"/>
           <w:bCs w:val="false"/>
-          <w:vertAlign w:val="subscript"/>
-        </w:rPr>
-        <w:t>w</w:t>
+          <w:vertAlign w:val="superscript"/>
+        </w:rPr>
+        <w:t>2</w:t>
       </w:r>
       <w:r>
         <w:rPr>
@@ -11055,60 +11033,26 @@
           <w:b w:val="false"/>
           <w:bCs w:val="false"/>
         </w:rPr>
-        <w:t xml:space="preserve"> is the compressibility of water (set to 4.6 x 10</w:t>
-      </w:r>
+        <w:t>/N) .</w:t>
+      </w:r>
+    </w:p>
+    <w:p>
+      <w:pPr>
+        <w:pStyle w:val="Normal"/>
+        <w:bidi w:val="0"/>
+        <w:jc w:val="left"/>
+        <w:rPr>
+          <w:rFonts w:ascii="Liberation Serif" w:hAnsi="Liberation Serif" w:eastAsia="Noto Serif CJK SC" w:cs="Lohit Devanagari"/>
+          <w:b w:val="false"/>
+          <w:b w:val="false"/>
+          <w:bCs w:val="false"/>
+        </w:rPr>
+      </w:pPr>
       <w:r>
         <w:rPr>
           <w:rFonts w:eastAsia="Noto Serif CJK SC" w:cs="Lohit Devanagari"/>
           <w:b w:val="false"/>
           <w:bCs w:val="false"/>
-          <w:vertAlign w:val="superscript"/>
-        </w:rPr>
-        <w:t>-10</w:t>
-      </w:r>
-      <w:r>
-        <w:rPr>
-          <w:rFonts w:eastAsia="Noto Serif CJK SC" w:cs="Lohit Devanagari"/>
-          <w:b w:val="false"/>
-          <w:bCs w:val="false"/>
-        </w:rPr>
-        <w:t xml:space="preserve"> m</w:t>
-      </w:r>
-      <w:r>
-        <w:rPr>
-          <w:rFonts w:eastAsia="Noto Serif CJK SC" w:cs="Lohit Devanagari"/>
-          <w:b w:val="false"/>
-          <w:bCs w:val="false"/>
-          <w:vertAlign w:val="superscript"/>
-        </w:rPr>
-        <w:t>2</w:t>
-      </w:r>
-      <w:r>
-        <w:rPr>
-          <w:rFonts w:eastAsia="Noto Serif CJK SC" w:cs="Lohit Devanagari"/>
-          <w:b w:val="false"/>
-          <w:bCs w:val="false"/>
-        </w:rPr>
-        <w:t>/N) .</w:t>
-      </w:r>
-    </w:p>
-    <w:p>
-      <w:pPr>
-        <w:pStyle w:val="Normal"/>
-        <w:bidi w:val="0"/>
-        <w:jc w:val="left"/>
-        <w:rPr>
-          <w:rFonts w:ascii="Liberation Serif" w:hAnsi="Liberation Serif" w:eastAsia="Noto Serif CJK SC" w:cs="Lohit Devanagari"/>
-          <w:b w:val="false"/>
-          <w:b w:val="false"/>
-          <w:bCs w:val="false"/>
-        </w:rPr>
-      </w:pPr>
-      <w:r>
-        <w:rPr>
-          <w:rFonts w:eastAsia="Noto Serif CJK SC" w:cs="Lohit Devanagari"/>
-          <w:b w:val="false"/>
-          <w:bCs w:val="false"/>
         </w:rPr>
       </w:r>
     </w:p>
@@ -11124,7 +11068,14 @@
           <w:b w:val="false"/>
           <w:bCs w:val="false"/>
         </w:rPr>
-        <w:t>We also have known values for elevation and can prescribe values for meteorological variables.</w:t>
+        <w:t xml:space="preserve">We also have known values for elevation and can prescribe values for meteorological variables. </w:t>
+      </w:r>
+      <w:r>
+        <w:rPr>
+          <w:b w:val="false"/>
+          <w:bCs w:val="false"/>
+        </w:rPr>
+        <w:t>Therefore, we can use known porosity to calculate the surface albedo, use this to drive an energy balance model that returns radiative and turbulent energy balance driven melt in mm water equivelant per timestep. This can easily be converted into a volume of ice lost, which can be used to update the cell porosity in the next time step. The volume of water added is treated as a source term that adjusts values of FQ at the next timestep. Therefore, the equations in the matrix operation Ax=b are adjusted in each timestep to account for this albedo-melt-porosity feedback.</w:t>
       </w:r>
     </w:p>
     <w:p>
@@ -11515,6 +11466,511 @@
           <w:bCs/>
         </w:rPr>
         <w:t>ParticleTracker</w:t>
+      </w:r>
+    </w:p>
+    <w:p>
+      <w:pPr>
+        <w:pStyle w:val="Normal"/>
+        <w:bidi w:val="0"/>
+        <w:jc w:val="left"/>
+        <w:rPr>
+          <w:b/>
+          <w:b/>
+          <w:bCs/>
+        </w:rPr>
+      </w:pPr>
+      <w:r>
+        <w:rPr/>
+      </w:r>
+    </w:p>
+    <w:p>
+      <w:pPr>
+        <w:pStyle w:val="Normal"/>
+        <w:bidi w:val="0"/>
+        <w:jc w:val="left"/>
+        <w:rPr>
+          <w:b/>
+          <w:b/>
+          <w:bCs/>
+        </w:rPr>
+      </w:pPr>
+      <w:r>
+        <w:rPr/>
+      </w:r>
+    </w:p>
+    <w:p>
+      <w:pPr>
+        <w:pStyle w:val="Normal"/>
+        <w:bidi w:val="0"/>
+        <w:jc w:val="left"/>
+        <w:rPr>
+          <w:b/>
+          <w:b/>
+          <w:bCs/>
+        </w:rPr>
+      </w:pPr>
+      <w:r>
+        <w:rPr>
+          <w:b/>
+          <w:bCs/>
+        </w:rPr>
+        <w:t>TESTS:</w:t>
+      </w:r>
+    </w:p>
+    <w:p>
+      <w:pPr>
+        <w:pStyle w:val="Normal"/>
+        <w:bidi w:val="0"/>
+        <w:jc w:val="left"/>
+        <w:rPr>
+          <w:b/>
+          <w:b/>
+          <w:bCs/>
+        </w:rPr>
+      </w:pPr>
+      <w:r>
+        <w:rPr/>
+      </w:r>
+    </w:p>
+    <w:p>
+      <w:pPr>
+        <w:pStyle w:val="Normal"/>
+        <w:bidi w:val="0"/>
+        <w:jc w:val="left"/>
+        <w:rPr>
+          <w:b/>
+          <w:b/>
+          <w:bCs/>
+        </w:rPr>
+      </w:pPr>
+      <w:r>
+        <w:rPr>
+          <w:b/>
+          <w:bCs/>
+        </w:rPr>
+        <w:t>Unit Tests:</w:t>
+      </w:r>
+    </w:p>
+    <w:p>
+      <w:pPr>
+        <w:pStyle w:val="Normal"/>
+        <w:bidi w:val="0"/>
+        <w:jc w:val="left"/>
+        <w:rPr>
+          <w:b/>
+          <w:b/>
+          <w:bCs/>
+        </w:rPr>
+      </w:pPr>
+      <w:r>
+        <w:rPr/>
+      </w:r>
+    </w:p>
+    <w:p>
+      <w:pPr>
+        <w:pStyle w:val="Normal"/>
+        <w:bidi w:val="0"/>
+        <w:jc w:val="left"/>
+        <w:rPr>
+          <w:b/>
+          <w:b/>
+          <w:bCs/>
+        </w:rPr>
+      </w:pPr>
+      <w:r>
+        <w:rPr>
+          <w:b/>
+          <w:bCs/>
+        </w:rPr>
+        <w:t>TransientFlowModel:</w:t>
+      </w:r>
+    </w:p>
+    <w:p>
+      <w:pPr>
+        <w:pStyle w:val="Normal"/>
+        <w:bidi w:val="0"/>
+        <w:jc w:val="left"/>
+        <w:rPr>
+          <w:b/>
+          <w:b/>
+          <w:bCs/>
+        </w:rPr>
+      </w:pPr>
+      <w:r>
+        <w:rPr>
+          <w:b/>
+          <w:bCs/>
+        </w:rPr>
+        <w:tab/>
+      </w:r>
+    </w:p>
+    <w:p>
+      <w:pPr>
+        <w:pStyle w:val="Normal"/>
+        <w:bidi w:val="0"/>
+        <w:jc w:val="left"/>
+        <w:rPr>
+          <w:b w:val="false"/>
+          <w:b w:val="false"/>
+          <w:bCs w:val="false"/>
+        </w:rPr>
+      </w:pPr>
+      <w:r>
+        <w:rPr>
+          <w:b w:val="false"/>
+          <w:bCs w:val="false"/>
+        </w:rPr>
+        <w:t>alter grid dimensions</w:t>
+      </w:r>
+    </w:p>
+    <w:p>
+      <w:pPr>
+        <w:pStyle w:val="Normal"/>
+        <w:bidi w:val="0"/>
+        <w:jc w:val="left"/>
+        <w:rPr>
+          <w:b w:val="false"/>
+          <w:b w:val="false"/>
+          <w:bCs w:val="false"/>
+        </w:rPr>
+      </w:pPr>
+      <w:r>
+        <w:rPr>
+          <w:b w:val="false"/>
+          <w:bCs w:val="false"/>
+        </w:rPr>
+        <w:t>alter time steps</w:t>
+      </w:r>
+    </w:p>
+    <w:p>
+      <w:pPr>
+        <w:pStyle w:val="Normal"/>
+        <w:bidi w:val="0"/>
+        <w:jc w:val="left"/>
+        <w:rPr>
+          <w:b w:val="false"/>
+          <w:b w:val="false"/>
+          <w:bCs w:val="false"/>
+        </w:rPr>
+      </w:pPr>
+      <w:r>
+        <w:rPr>
+          <w:b w:val="false"/>
+          <w:bCs w:val="false"/>
+        </w:rPr>
+        <w:t>alter slope</w:t>
+      </w:r>
+    </w:p>
+    <w:p>
+      <w:pPr>
+        <w:pStyle w:val="Normal"/>
+        <w:bidi w:val="0"/>
+        <w:jc w:val="left"/>
+        <w:rPr>
+          <w:b w:val="false"/>
+          <w:b w:val="false"/>
+          <w:bCs w:val="false"/>
+        </w:rPr>
+      </w:pPr>
+      <w:r>
+        <w:rPr>
+          <w:b w:val="false"/>
+          <w:bCs w:val="false"/>
+        </w:rPr>
+        <w:t>alter aspect</w:t>
+      </w:r>
+    </w:p>
+    <w:p>
+      <w:pPr>
+        <w:pStyle w:val="Normal"/>
+        <w:bidi w:val="0"/>
+        <w:jc w:val="left"/>
+        <w:rPr>
+          <w:b w:val="false"/>
+          <w:b w:val="false"/>
+          <w:bCs w:val="false"/>
+        </w:rPr>
+      </w:pPr>
+      <w:r>
+        <w:rPr>
+          <w:b w:val="false"/>
+          <w:bCs w:val="false"/>
+        </w:rPr>
+        <w:t>add moulin</w:t>
+      </w:r>
+    </w:p>
+    <w:p>
+      <w:pPr>
+        <w:pStyle w:val="Normal"/>
+        <w:bidi w:val="0"/>
+        <w:jc w:val="left"/>
+        <w:rPr>
+          <w:b w:val="false"/>
+          <w:b w:val="false"/>
+          <w:bCs w:val="false"/>
+        </w:rPr>
+      </w:pPr>
+      <w:r>
+        <w:rPr>
+          <w:b w:val="false"/>
+          <w:bCs w:val="false"/>
+        </w:rPr>
+        <w:t>add stream</w:t>
+      </w:r>
+    </w:p>
+    <w:p>
+      <w:pPr>
+        <w:pStyle w:val="Normal"/>
+        <w:bidi w:val="0"/>
+        <w:jc w:val="left"/>
+        <w:rPr>
+          <w:b w:val="false"/>
+          <w:b w:val="false"/>
+          <w:bCs w:val="false"/>
+        </w:rPr>
+      </w:pPr>
+      <w:r>
+        <w:rPr>
+          <w:b w:val="false"/>
+          <w:bCs w:val="false"/>
+        </w:rPr>
+        <w:t>test range of extractions</w:t>
+      </w:r>
+    </w:p>
+    <w:p>
+      <w:pPr>
+        <w:pStyle w:val="Normal"/>
+        <w:bidi w:val="0"/>
+        <w:jc w:val="left"/>
+        <w:rPr>
+          <w:b w:val="false"/>
+          <w:b w:val="false"/>
+          <w:bCs w:val="false"/>
+        </w:rPr>
+      </w:pPr>
+      <w:r>
+        <w:rPr>
+          <w:b w:val="false"/>
+          <w:bCs w:val="false"/>
+        </w:rPr>
+        <w:t>test adding rainfall</w:t>
+      </w:r>
+    </w:p>
+    <w:p>
+      <w:pPr>
+        <w:pStyle w:val="Normal"/>
+        <w:bidi w:val="0"/>
+        <w:jc w:val="left"/>
+        <w:rPr>
+          <w:b w:val="false"/>
+          <w:b w:val="false"/>
+          <w:bCs w:val="false"/>
+        </w:rPr>
+      </w:pPr>
+      <w:r>
+        <w:rPr>
+          <w:b w:val="false"/>
+          <w:bCs w:val="false"/>
+        </w:rPr>
+        <w:t>test constraining head to WC</w:t>
+      </w:r>
+    </w:p>
+    <w:p>
+      <w:pPr>
+        <w:pStyle w:val="Normal"/>
+        <w:bidi w:val="0"/>
+        <w:jc w:val="left"/>
+        <w:rPr>
+          <w:b w:val="false"/>
+          <w:b w:val="false"/>
+          <w:bCs w:val="false"/>
+        </w:rPr>
+      </w:pPr>
+      <w:r>
+        <w:rPr>
+          <w:b w:val="false"/>
+          <w:bCs w:val="false"/>
+        </w:rPr>
+        <w:t>test effects of varying flow at terminus</w:t>
+      </w:r>
+    </w:p>
+    <w:p>
+      <w:pPr>
+        <w:pStyle w:val="Normal"/>
+        <w:bidi w:val="0"/>
+        <w:jc w:val="left"/>
+        <w:rPr>
+          <w:b w:val="false"/>
+          <w:b w:val="false"/>
+          <w:bCs w:val="false"/>
+        </w:rPr>
+      </w:pPr>
+      <w:r>
+        <w:rPr>
+          <w:b w:val="false"/>
+          <w:bCs w:val="false"/>
+        </w:rPr>
+      </w:r>
+    </w:p>
+    <w:p>
+      <w:pPr>
+        <w:pStyle w:val="Normal"/>
+        <w:bidi w:val="0"/>
+        <w:jc w:val="left"/>
+        <w:rPr>
+          <w:b/>
+          <w:b/>
+          <w:bCs/>
+        </w:rPr>
+      </w:pPr>
+      <w:r>
+        <w:rPr/>
+      </w:r>
+    </w:p>
+    <w:p>
+      <w:pPr>
+        <w:pStyle w:val="Normal"/>
+        <w:bidi w:val="0"/>
+        <w:jc w:val="left"/>
+        <w:rPr>
+          <w:b/>
+          <w:b/>
+          <w:bCs/>
+        </w:rPr>
+      </w:pPr>
+      <w:r>
+        <w:rPr>
+          <w:b/>
+          <w:bCs/>
+        </w:rPr>
+        <w:t>MELT CALCULATIONS</w:t>
+      </w:r>
+    </w:p>
+    <w:p>
+      <w:pPr>
+        <w:pStyle w:val="Normal"/>
+        <w:bidi w:val="0"/>
+        <w:jc w:val="left"/>
+        <w:rPr>
+          <w:b/>
+          <w:b/>
+          <w:bCs/>
+        </w:rPr>
+      </w:pPr>
+      <w:r>
+        <w:rPr/>
+      </w:r>
+    </w:p>
+    <w:p>
+      <w:pPr>
+        <w:pStyle w:val="Normal"/>
+        <w:bidi w:val="0"/>
+        <w:jc w:val="left"/>
+        <w:rPr>
+          <w:b w:val="false"/>
+          <w:b w:val="false"/>
+          <w:bCs w:val="false"/>
+        </w:rPr>
+      </w:pPr>
+      <w:r>
+        <w:rPr>
+          <w:b w:val="false"/>
+          <w:bCs w:val="false"/>
+        </w:rPr>
+        <w:t>test changing aspect</w:t>
+      </w:r>
+    </w:p>
+    <w:p>
+      <w:pPr>
+        <w:pStyle w:val="Normal"/>
+        <w:bidi w:val="0"/>
+        <w:jc w:val="left"/>
+        <w:rPr>
+          <w:b w:val="false"/>
+          <w:b w:val="false"/>
+          <w:bCs w:val="false"/>
+        </w:rPr>
+      </w:pPr>
+      <w:r>
+        <w:rPr>
+          <w:b w:val="false"/>
+          <w:bCs w:val="false"/>
+        </w:rPr>
+        <w:t>test changing inswrad</w:t>
+      </w:r>
+    </w:p>
+    <w:p>
+      <w:pPr>
+        <w:pStyle w:val="Normal"/>
+        <w:bidi w:val="0"/>
+        <w:jc w:val="left"/>
+        <w:rPr>
+          <w:b w:val="false"/>
+          <w:b w:val="false"/>
+          <w:bCs w:val="false"/>
+        </w:rPr>
+      </w:pPr>
+      <w:r>
+        <w:rPr>
+          <w:b w:val="false"/>
+          <w:bCs w:val="false"/>
+        </w:rPr>
+        <w:t>test algal concentration</w:t>
+      </w:r>
+    </w:p>
+    <w:p>
+      <w:pPr>
+        <w:pStyle w:val="Normal"/>
+        <w:bidi w:val="0"/>
+        <w:jc w:val="left"/>
+        <w:rPr>
+          <w:b w:val="false"/>
+          <w:b w:val="false"/>
+          <w:bCs w:val="false"/>
+        </w:rPr>
+      </w:pPr>
+      <w:r>
+        <w:rPr>
+          <w:b w:val="false"/>
+          <w:bCs w:val="false"/>
+        </w:rPr>
+        <w:t xml:space="preserve">test </w:t>
+      </w:r>
+    </w:p>
+    <w:p>
+      <w:pPr>
+        <w:pStyle w:val="Normal"/>
+        <w:bidi w:val="0"/>
+        <w:jc w:val="left"/>
+        <w:rPr>
+          <w:b w:val="false"/>
+          <w:b w:val="false"/>
+          <w:bCs w:val="false"/>
+        </w:rPr>
+      </w:pPr>
+      <w:r>
+        <w:rPr>
+          <w:b w:val="false"/>
+          <w:bCs w:val="false"/>
+        </w:rPr>
+      </w:r>
+    </w:p>
+    <w:p>
+      <w:pPr>
+        <w:pStyle w:val="Normal"/>
+        <w:bidi w:val="0"/>
+        <w:jc w:val="left"/>
+        <w:rPr>
+          <w:b w:val="false"/>
+          <w:b w:val="false"/>
+          <w:bCs w:val="false"/>
+        </w:rPr>
+      </w:pPr>
+      <w:r>
+        <w:rPr>
+          <w:b w:val="false"/>
+          <w:bCs w:val="false"/>
+        </w:rPr>
       </w:r>
     </w:p>
     <w:sectPr>
@@ -11554,7 +12010,7 @@
     <w:pPr>
       <w:widowControl/>
       <w:suppressAutoHyphens w:val="true"/>
-      <w:overflowPunct w:val="false"/>
+      <w:overflowPunct w:val="true"/>
       <w:bidi w:val="0"/>
       <w:spacing w:before="0" w:after="0"/>
       <w:jc w:val="left"/>

</xml_diff>